<commit_message>
pushing for using in teams
</commit_message>
<xml_diff>
--- a/text_output_V1.docx
+++ b/text_output_V1.docx
@@ -7021,46 +7021,6 @@
         </w:rPr>
         <w:t xml:space="preserve">When breaking down the sentiment all parties had towards the key words, in the moments in which these words are explicitly mentioned, generally we can see that sentiment becomes more positive over time. Further, while sentiment is lowest toward sentences in which the word immigration is mentioned, it is the most positive when refugees are mentioned. </w:t>
       </w:r>
-      <w:commentRangeStart w:id="69"/>
-      <w:r>
-        <w:rPr>
-          <w:rFonts w:asciiTheme="majorHAnsi" w:hAnsiTheme="majorHAnsi" w:cstheme="majorHAnsi"/>
-          <w:color w:val="000000" w:themeColor="text1"/>
-          <w:sz w:val="22"/>
-          <w:szCs w:val="22"/>
-          <w:lang w:val="en-GB"/>
-        </w:rPr>
-        <w:t xml:space="preserve">The increase in positive sentiment in sentences mentioning asylum from the end of 2014 when the immigration crisis emerged and up to the months before Brexit support this argument of humanitarian concern explanation as well. </w:t>
-      </w:r>
-      <w:r>
-        <w:rPr>
-          <w:rFonts w:asciiTheme="majorHAnsi" w:hAnsiTheme="majorHAnsi" w:cstheme="majorHAnsi"/>
-          <w:color w:val="000000" w:themeColor="text1"/>
-          <w:sz w:val="22"/>
-          <w:szCs w:val="22"/>
-          <w:lang w:val="en-GB"/>
-        </w:rPr>
-        <w:t xml:space="preserve"> A speculation as to why is that refugees are mostly those migrants who are at risk and need, meaning that th</w:t>
-      </w:r>
-      <w:r>
-        <w:rPr>
-          <w:rFonts w:asciiTheme="majorHAnsi" w:hAnsiTheme="majorHAnsi" w:cstheme="majorHAnsi"/>
-          <w:color w:val="000000" w:themeColor="text1"/>
-          <w:sz w:val="22"/>
-          <w:szCs w:val="22"/>
-          <w:lang w:val="en-GB"/>
-        </w:rPr>
-        <w:t xml:space="preserve">e wish to save those people was more prevalent than the wish to keep borders close. </w:t>
-      </w:r>
-      <w:commentRangeEnd w:id="69"/>
-      <w:r>
-        <w:rPr>
-          <w:rStyle w:val="CommentReference"/>
-          <w:sz w:val="22"/>
-          <w:szCs w:val="22"/>
-        </w:rPr>
-        <w:commentReference w:id="69"/>
-      </w:r>
     </w:p>
     <w:p>
       <w:pPr>
@@ -7074,6 +7034,7 @@
           <w:color w:val="000000" w:themeColor="text1"/>
           <w:sz w:val="22"/>
           <w:szCs w:val="22"/>
+          <w:lang w:val="en-GB"/>
         </w:rPr>
       </w:pPr>
       <w:r>
@@ -7084,37 +7045,12 @@
           <w:color w:val="000000" w:themeColor="text1"/>
           <w:sz w:val="22"/>
           <w:szCs w:val="22"/>
-        </w:rPr>
-        <w:t xml:space="preserve">To conclude, the sentiment analysis we performed here is limited in that we are not exploring sentiment in relation to a very concrete vote or debate but rather gathering various sentiments toward different discussion and averaging them together. Consequently, we can only interpret our findings in a broad manner. Nevertheless, this analysis provides the reader with a sense of the general affect parties had to immigration related debates. </w:t>
-      </w:r>
-    </w:p>
-    <w:p>
-      <w:pPr>
-        <w:pStyle w:val="Heading2"/>
-        <w:shd w:val="clear" w:color="auto" w:fill="FFFFFF"/>
-        <w:spacing w:before="300" w:beforeAutospacing="0" w:after="150" w:afterAutospacing="0" w:line="276" w:lineRule="auto"/>
-        <w:rPr>
-          <w:rFonts w:asciiTheme="majorHAnsi" w:hAnsiTheme="majorHAnsi" w:cstheme="majorHAnsi"/>
-          <w:b w:val="0"/>
-          <w:bCs w:val="0"/>
-          <w:color w:val="000000" w:themeColor="text1"/>
-          <w:sz w:val="22"/>
-          <w:szCs w:val="22"/>
-          <w:lang w:val="en-GB"/>
-        </w:rPr>
-      </w:pPr>
-      <w:r>
-        <w:rPr>
-          <w:rFonts w:asciiTheme="majorHAnsi" w:hAnsiTheme="majorHAnsi" w:cstheme="majorHAnsi"/>
-          <w:b w:val="0"/>
-          <w:bCs w:val="0"/>
-          <w:color w:val="000000" w:themeColor="text1"/>
-          <w:sz w:val="22"/>
-          <w:szCs w:val="22"/>
           <w:lang w:val="en-GB"/>
         </w:rPr>
         <w:t>6. Topical Analysis</w:t>
       </w:r>
+      <w:bookmarkStart w:id="69" w:name="_GoBack"/>
+      <w:bookmarkEnd w:id="69"/>
     </w:p>
     <w:p>
       <w:pPr>
@@ -7563,18 +7499,7 @@
           <w:szCs w:val="22"/>
           <w:lang w:val="en-GB"/>
         </w:rPr>
-        <w:t xml:space="preserve">We combine the topic scores of each document to our dataset of migration-related debates. Next, we attribute to each topic a name based on the first 3 FREX terms, the words that are more frequent and </w:t>
-      </w:r>
-      <w:r>
-        <w:rPr>
-          <w:rFonts w:asciiTheme="majorHAnsi" w:hAnsiTheme="majorHAnsi" w:cstheme="majorHAnsi"/>
-          <w:color w:val="000000" w:themeColor="text1"/>
-          <w:sz w:val="22"/>
-          <w:szCs w:val="22"/>
-          <w:lang w:val="en-GB"/>
-        </w:rPr>
-        <w:lastRenderedPageBreak/>
-        <w:t>most exclusive to each topic.</w:t>
+        <w:t>We combine the topic scores of each document to our dataset of migration-related debates. Next, we attribute to each topic a name based on the first 3 FREX terms, the words that are more frequent and most exclusive to each topic.</w:t>
       </w:r>
       <w:r>
         <w:rPr>
@@ -7816,6 +7741,7 @@
           <w:szCs w:val="22"/>
           <w:lang w:val="en-GB"/>
         </w:rPr>
+        <w:lastRenderedPageBreak/>
         <w:t>-</w:t>
       </w:r>
       <w:proofErr w:type="spellStart"/>
@@ -8155,7 +8081,6 @@
           <w:szCs w:val="22"/>
           <w:lang w:val="en-GB" w:eastAsia="en-GB" w:bidi="ar-SA"/>
         </w:rPr>
-        <w:lastRenderedPageBreak/>
         <w:drawing>
           <wp:inline distT="0" distB="0" distL="0" distR="0" wp14:anchorId="59E8D393" wp14:editId="540982D8">
             <wp:extent cx="1996633" cy="1259757"/>
@@ -8225,7 +8150,18 @@
           <w:szCs w:val="22"/>
           <w:lang w:val="en-GB"/>
         </w:rPr>
-        <w:t>To explore the change in topic prevalence over time, we plot the yearly average prevalence of each topic between 2010 and 2020. For reference, the vertical, black, dashed line marks the 2015 election and the beginning of the so-called Syrian refugee crisis in Europe, while the red, dashed line represents the BREXIT referendum in 2016.  This plot shows that while the topic of social welfare enjoys relatively little prevalence in migration-related debates, it was most prevalent in the earlier years of the decade and has begun regaining attention in recent years. We also find that the topic of economic migration experienced a sharp decline in attention after 2013 has only risen to prominence once again in post-BREXIT debates. The topic of refugees fleeing conflict first received attention in 2011</w:t>
+        <w:t xml:space="preserve">To explore the change in topic prevalence over time, we plot the yearly average prevalence of each topic between 2010 and 2020. For reference, the vertical, black, dashed line marks the 2015 election and the beginning of the so-called Syrian refugee crisis in Europe, while the red, dashed line represents the BREXIT referendum in 2016.  This plot shows that while the topic of social welfare enjoys relatively little prevalence in migration-related debates, it was most prevalent in the earlier </w:t>
+      </w:r>
+      <w:r>
+        <w:rPr>
+          <w:rFonts w:asciiTheme="majorHAnsi" w:hAnsiTheme="majorHAnsi" w:cstheme="majorHAnsi"/>
+          <w:color w:val="000000" w:themeColor="text1"/>
+          <w:sz w:val="22"/>
+          <w:szCs w:val="22"/>
+          <w:lang w:val="en-GB"/>
+        </w:rPr>
+        <w:lastRenderedPageBreak/>
+        <w:t>years of the decade and has begun regaining attention in recent years. We also find that the topic of economic migration experienced a sharp decline in attention after 2013 has only risen to prominence once again in post-BREXIT debates. The topic of refugees fleeing conflict first received attention in 2011</w:t>
       </w:r>
       <w:r>
         <w:rPr>
@@ -8994,7 +8930,18 @@
           <w:szCs w:val="22"/>
           <w:lang w:val="en-GB"/>
         </w:rPr>
-        <w:t xml:space="preserve">). This makes substantive sense, as many sectors of the UK economy benefit from migration. Discussion about economic migration in parliament would therefore </w:t>
+        <w:t xml:space="preserve">). This makes substantive sense, as many sectors </w:t>
+      </w:r>
+      <w:r>
+        <w:rPr>
+          <w:rFonts w:asciiTheme="majorHAnsi" w:hAnsiTheme="majorHAnsi" w:cstheme="majorHAnsi"/>
+          <w:color w:val="000000" w:themeColor="text1"/>
+          <w:sz w:val="22"/>
+          <w:szCs w:val="22"/>
+          <w:lang w:val="en-GB"/>
+        </w:rPr>
+        <w:lastRenderedPageBreak/>
+        <w:t xml:space="preserve">of the UK economy benefit from migration. Discussion about economic migration in parliament would therefore </w:t>
       </w:r>
       <w:r>
         <w:rPr>
@@ -9074,19 +9021,7 @@
           <w:szCs w:val="22"/>
           <w:lang w:val="en-GB"/>
         </w:rPr>
-        <w:t>This means that the increased prevalence of t</w:t>
-      </w:r>
-      <w:bookmarkStart w:id="70" w:name="_GoBack"/>
-      <w:bookmarkEnd w:id="70"/>
-      <w:r>
-        <w:rPr>
-          <w:rFonts w:asciiTheme="majorHAnsi" w:hAnsiTheme="majorHAnsi" w:cstheme="majorHAnsi"/>
-          <w:color w:val="000000" w:themeColor="text1"/>
-          <w:sz w:val="22"/>
-          <w:szCs w:val="22"/>
-          <w:lang w:val="en-GB"/>
-        </w:rPr>
-        <w:t>his topic in debate is paired with increasingly negative sentiment. Substantively speaking, t</w:t>
+        <w:t>This means that the increased prevalence of this topic in debate is paired with increasingly negative sentiment. Substantively speaking, t</w:t>
       </w:r>
       <w:r>
         <w:rPr>
@@ -9268,7 +9203,7 @@
           <w:lang w:val="en-GB"/>
         </w:rPr>
       </w:pPr>
-      <w:commentRangeStart w:id="71"/>
+      <w:commentRangeStart w:id="70"/>
       <w:r>
         <w:rPr>
           <w:rFonts w:asciiTheme="majorHAnsi" w:hAnsiTheme="majorHAnsi" w:cstheme="majorHAnsi"/>
@@ -9279,32 +9214,32 @@
         </w:rPr>
         <w:t>Conclusions:</w:t>
       </w:r>
-      <w:commentRangeEnd w:id="71"/>
+      <w:commentRangeEnd w:id="70"/>
       <w:r>
         <w:rPr>
           <w:rStyle w:val="CommentReference"/>
         </w:rPr>
-        <w:commentReference w:id="71"/>
+        <w:commentReference w:id="70"/>
       </w:r>
     </w:p>
     <w:p>
       <w:pPr>
         <w:spacing w:line="276" w:lineRule="auto"/>
         <w:rPr>
-          <w:del w:id="72" w:author="Microsoft Office User" w:date="2020-12-20T13:45:00Z"/>
-          <w:rFonts w:asciiTheme="majorHAnsi" w:hAnsiTheme="majorHAnsi" w:cstheme="majorHAnsi"/>
-          <w:color w:val="000000" w:themeColor="text1"/>
-          <w:sz w:val="22"/>
-          <w:szCs w:val="22"/>
-          <w:lang w:val="en-GB"/>
-          <w:rPrChange w:id="73" w:author="Microsoft Office User" w:date="2020-12-20T13:45:00Z">
+          <w:del w:id="71" w:author="Microsoft Office User" w:date="2020-12-20T13:45:00Z"/>
+          <w:rFonts w:asciiTheme="majorHAnsi" w:hAnsiTheme="majorHAnsi" w:cstheme="majorHAnsi"/>
+          <w:color w:val="000000" w:themeColor="text1"/>
+          <w:sz w:val="22"/>
+          <w:szCs w:val="22"/>
+          <w:lang w:val="en-GB"/>
+          <w:rPrChange w:id="72" w:author="Microsoft Office User" w:date="2020-12-20T13:45:00Z">
             <w:rPr>
-              <w:del w:id="74" w:author="Microsoft Office User" w:date="2020-12-20T13:45:00Z"/>
+              <w:del w:id="73" w:author="Microsoft Office User" w:date="2020-12-20T13:45:00Z"/>
               <w:lang w:val="en-GB"/>
             </w:rPr>
           </w:rPrChange>
         </w:rPr>
-        <w:pPrChange w:id="75" w:author="Microsoft Office User" w:date="2020-12-20T13:45:00Z">
+        <w:pPrChange w:id="74" w:author="Microsoft Office User" w:date="2020-12-20T13:45:00Z">
           <w:pPr>
             <w:pStyle w:val="ListParagraph"/>
             <w:numPr>
@@ -9315,7 +9250,22 @@
           </w:pPr>
         </w:pPrChange>
       </w:pPr>
-      <w:del w:id="76" w:author="Microsoft Office User" w:date="2020-12-20T13:45:00Z">
+      <w:del w:id="75" w:author="Microsoft Office User" w:date="2020-12-20T13:45:00Z">
+        <w:r>
+          <w:rPr>
+            <w:rFonts w:asciiTheme="majorHAnsi" w:hAnsiTheme="majorHAnsi" w:cstheme="majorHAnsi"/>
+            <w:color w:val="000000" w:themeColor="text1"/>
+            <w:sz w:val="22"/>
+            <w:szCs w:val="22"/>
+            <w:lang w:val="en-GB"/>
+            <w:rPrChange w:id="76" w:author="Microsoft Office User" w:date="2020-12-20T13:45:00Z">
+              <w:rPr>
+                <w:lang w:val="en-GB"/>
+              </w:rPr>
+            </w:rPrChange>
+          </w:rPr>
+          <w:delText xml:space="preserve">What can we conclude from this? </w:delText>
+        </w:r>
         <w:r>
           <w:rPr>
             <w:rFonts w:asciiTheme="majorHAnsi" w:hAnsiTheme="majorHAnsi" w:cstheme="majorHAnsi"/>
@@ -9329,29 +9279,14 @@
               </w:rPr>
             </w:rPrChange>
           </w:rPr>
-          <w:delText xml:space="preserve">What can we conclude from this? </w:delText>
-        </w:r>
-        <w:r>
-          <w:rPr>
-            <w:rFonts w:asciiTheme="majorHAnsi" w:hAnsiTheme="majorHAnsi" w:cstheme="majorHAnsi"/>
-            <w:color w:val="000000" w:themeColor="text1"/>
-            <w:sz w:val="22"/>
-            <w:szCs w:val="22"/>
-            <w:lang w:val="en-GB"/>
+          <w:delText>How does this answer our questions from our intro/framing? (What were they?)</w:delText>
+        </w:r>
+        <w:r>
+          <w:rPr>
+            <w:rFonts w:asciiTheme="majorHAnsi" w:hAnsiTheme="majorHAnsi" w:cstheme="majorHAnsi"/>
+            <w:sz w:val="22"/>
+            <w:szCs w:val="22"/>
             <w:rPrChange w:id="78" w:author="Microsoft Office User" w:date="2020-12-20T13:45:00Z">
-              <w:rPr>
-                <w:lang w:val="en-GB"/>
-              </w:rPr>
-            </w:rPrChange>
-          </w:rPr>
-          <w:delText>How does this answer our questions from our intro/framing? (What were they?)</w:delText>
-        </w:r>
-        <w:r>
-          <w:rPr>
-            <w:rFonts w:asciiTheme="majorHAnsi" w:hAnsiTheme="majorHAnsi" w:cstheme="majorHAnsi"/>
-            <w:sz w:val="22"/>
-            <w:szCs w:val="22"/>
-            <w:rPrChange w:id="79" w:author="Microsoft Office User" w:date="2020-12-20T13:45:00Z">
               <w:rPr/>
             </w:rPrChange>
           </w:rPr>
@@ -9362,10 +9297,10 @@
     <w:p>
       <w:pPr>
         <w:rPr>
-          <w:del w:id="80" w:author="Microsoft Office User" w:date="2020-12-20T13:45:00Z"/>
-          <w:lang w:val="en-GB"/>
-        </w:rPr>
-        <w:pPrChange w:id="81" w:author="Microsoft Office User" w:date="2020-12-20T13:45:00Z">
+          <w:del w:id="79" w:author="Microsoft Office User" w:date="2020-12-20T13:45:00Z"/>
+          <w:lang w:val="en-GB"/>
+        </w:rPr>
+        <w:pPrChange w:id="80" w:author="Microsoft Office User" w:date="2020-12-20T13:45:00Z">
           <w:pPr>
             <w:pStyle w:val="ListParagraph"/>
             <w:numPr>
@@ -9376,7 +9311,7 @@
           </w:pPr>
         </w:pPrChange>
       </w:pPr>
-      <w:del w:id="82" w:author="Microsoft Office User" w:date="2020-12-20T13:45:00Z">
+      <w:del w:id="81" w:author="Microsoft Office User" w:date="2020-12-20T13:45:00Z">
         <w:r>
           <w:rPr>
             <w:lang w:val="en-GB"/>
@@ -9388,10 +9323,10 @@
     <w:p>
       <w:pPr>
         <w:rPr>
-          <w:ins w:id="83" w:author="Microsoft Office User" w:date="2020-12-20T12:31:00Z"/>
-          <w:lang w:val="en-GB"/>
-        </w:rPr>
-        <w:pPrChange w:id="84" w:author="Microsoft Office User" w:date="2020-12-20T13:45:00Z">
+          <w:ins w:id="82" w:author="Microsoft Office User" w:date="2020-12-20T12:31:00Z"/>
+          <w:lang w:val="en-GB"/>
+        </w:rPr>
+        <w:pPrChange w:id="83" w:author="Microsoft Office User" w:date="2020-12-20T13:45:00Z">
           <w:pPr>
             <w:pStyle w:val="ListParagraph"/>
             <w:numPr>
@@ -9407,15 +9342,15 @@
       <w:pPr>
         <w:spacing w:line="276" w:lineRule="auto"/>
         <w:rPr>
-          <w:ins w:id="85" w:author="Microsoft Office User" w:date="2020-12-20T13:44:00Z"/>
-          <w:rFonts w:asciiTheme="majorHAnsi" w:hAnsiTheme="majorHAnsi" w:cstheme="majorHAnsi"/>
-          <w:color w:val="000000" w:themeColor="text1"/>
-          <w:sz w:val="22"/>
-          <w:szCs w:val="22"/>
-          <w:lang w:val="en-GB"/>
-        </w:rPr>
-      </w:pPr>
-      <w:ins w:id="86" w:author="Microsoft Office User" w:date="2020-12-20T13:27:00Z">
+          <w:ins w:id="84" w:author="Microsoft Office User" w:date="2020-12-20T13:44:00Z"/>
+          <w:rFonts w:asciiTheme="majorHAnsi" w:hAnsiTheme="majorHAnsi" w:cstheme="majorHAnsi"/>
+          <w:color w:val="000000" w:themeColor="text1"/>
+          <w:sz w:val="22"/>
+          <w:szCs w:val="22"/>
+          <w:lang w:val="en-GB"/>
+        </w:rPr>
+      </w:pPr>
+      <w:ins w:id="85" w:author="Microsoft Office User" w:date="2020-12-20T13:27:00Z">
         <w:r>
           <w:rPr>
             <w:rFonts w:asciiTheme="majorHAnsi" w:hAnsiTheme="majorHAnsi" w:cstheme="majorHAnsi"/>
@@ -9427,7 +9362,7 @@
           <w:t>To conclude,</w:t>
         </w:r>
       </w:ins>
-      <w:ins w:id="87" w:author="Microsoft Office User" w:date="2020-12-20T13:28:00Z">
+      <w:ins w:id="86" w:author="Microsoft Office User" w:date="2020-12-20T13:28:00Z">
         <w:r>
           <w:rPr>
             <w:rFonts w:asciiTheme="majorHAnsi" w:hAnsiTheme="majorHAnsi" w:cstheme="majorHAnsi"/>
@@ -9439,7 +9374,7 @@
           <w:t xml:space="preserve"> </w:t>
         </w:r>
       </w:ins>
-      <w:ins w:id="88" w:author="Microsoft Office User" w:date="2020-12-20T13:42:00Z">
+      <w:ins w:id="87" w:author="Microsoft Office User" w:date="2020-12-20T13:42:00Z">
         <w:r>
           <w:rPr>
             <w:rFonts w:asciiTheme="majorHAnsi" w:hAnsiTheme="majorHAnsi" w:cstheme="majorHAnsi"/>
@@ -9451,7 +9386,7 @@
           <w:t>f</w:t>
         </w:r>
       </w:ins>
-      <w:ins w:id="89" w:author="Microsoft Office User" w:date="2020-12-20T12:38:00Z">
+      <w:ins w:id="88" w:author="Microsoft Office User" w:date="2020-12-20T12:38:00Z">
         <w:r>
           <w:rPr>
             <w:rFonts w:asciiTheme="majorHAnsi" w:hAnsiTheme="majorHAnsi" w:cstheme="majorHAnsi"/>
@@ -9462,7 +9397,7 @@
           </w:rPr>
           <w:t xml:space="preserve">rom this analysis we learn that immigration related debates became </w:t>
         </w:r>
-        <w:del w:id="90" w:author="Amir Firestone" w:date="2020-12-20T16:00:00Z">
+        <w:del w:id="89" w:author="Amir Firestone" w:date="2020-12-20T16:00:00Z">
           <w:r>
             <w:rPr>
               <w:rFonts w:asciiTheme="majorHAnsi" w:hAnsiTheme="majorHAnsi" w:cstheme="majorHAnsi"/>
@@ -9475,7 +9410,7 @@
           </w:r>
         </w:del>
       </w:ins>
-      <w:ins w:id="91" w:author="Amir Firestone" w:date="2020-12-20T16:00:00Z">
+      <w:ins w:id="90" w:author="Amir Firestone" w:date="2020-12-20T16:00:00Z">
         <w:r>
           <w:rPr>
             <w:rFonts w:asciiTheme="majorHAnsi" w:hAnsiTheme="majorHAnsi" w:cstheme="majorHAnsi"/>
@@ -9487,7 +9422,7 @@
           <w:t>increasingly</w:t>
         </w:r>
       </w:ins>
-      <w:ins w:id="92" w:author="Microsoft Office User" w:date="2020-12-20T12:38:00Z">
+      <w:ins w:id="91" w:author="Microsoft Office User" w:date="2020-12-20T12:38:00Z">
         <w:r>
           <w:rPr>
             <w:rFonts w:asciiTheme="majorHAnsi" w:hAnsiTheme="majorHAnsi" w:cstheme="majorHAnsi"/>
@@ -9499,7 +9434,7 @@
           <w:t xml:space="preserve"> </w:t>
         </w:r>
       </w:ins>
-      <w:ins w:id="93" w:author="Microsoft Office User" w:date="2020-12-20T12:39:00Z">
+      <w:ins w:id="92" w:author="Microsoft Office User" w:date="2020-12-20T12:39:00Z">
         <w:r>
           <w:rPr>
             <w:rFonts w:asciiTheme="majorHAnsi" w:hAnsiTheme="majorHAnsi" w:cstheme="majorHAnsi"/>
@@ -9511,7 +9446,7 @@
           <w:t xml:space="preserve">prevalent over the years with a massive increase </w:t>
         </w:r>
       </w:ins>
-      <w:ins w:id="94" w:author="Microsoft Office User" w:date="2020-12-20T12:57:00Z">
+      <w:ins w:id="93" w:author="Microsoft Office User" w:date="2020-12-20T12:57:00Z">
         <w:r>
           <w:rPr>
             <w:rFonts w:asciiTheme="majorHAnsi" w:hAnsiTheme="majorHAnsi" w:cstheme="majorHAnsi"/>
@@ -9523,7 +9458,7 @@
           <w:t xml:space="preserve">from 2015 onwards. </w:t>
         </w:r>
       </w:ins>
-      <w:ins w:id="95" w:author="Microsoft Office User" w:date="2020-12-20T12:59:00Z">
+      <w:ins w:id="94" w:author="Microsoft Office User" w:date="2020-12-20T12:59:00Z">
         <w:r>
           <w:rPr>
             <w:rFonts w:asciiTheme="majorHAnsi" w:hAnsiTheme="majorHAnsi" w:cstheme="majorHAnsi"/>
@@ -9535,7 +9470,7 @@
           <w:t xml:space="preserve">Not surprisingly, in terms of content this </w:t>
         </w:r>
       </w:ins>
-      <w:ins w:id="96" w:author="Microsoft Office User" w:date="2020-12-20T13:01:00Z">
+      <w:ins w:id="95" w:author="Microsoft Office User" w:date="2020-12-20T13:01:00Z">
         <w:r>
           <w:rPr>
             <w:rFonts w:asciiTheme="majorHAnsi" w:hAnsiTheme="majorHAnsi" w:cstheme="majorHAnsi"/>
@@ -9547,7 +9482,7 @@
           <w:t xml:space="preserve">sharp </w:t>
         </w:r>
       </w:ins>
-      <w:ins w:id="97" w:author="Microsoft Office User" w:date="2020-12-20T12:59:00Z">
+      <w:ins w:id="96" w:author="Microsoft Office User" w:date="2020-12-20T12:59:00Z">
         <w:r>
           <w:rPr>
             <w:rFonts w:asciiTheme="majorHAnsi" w:hAnsiTheme="majorHAnsi" w:cstheme="majorHAnsi"/>
@@ -9559,7 +9494,7 @@
           <w:t xml:space="preserve">increase was </w:t>
         </w:r>
       </w:ins>
-      <w:ins w:id="98" w:author="Microsoft Office User" w:date="2020-12-20T13:00:00Z">
+      <w:ins w:id="97" w:author="Microsoft Office User" w:date="2020-12-20T13:00:00Z">
         <w:r>
           <w:rPr>
             <w:rFonts w:asciiTheme="majorHAnsi" w:hAnsiTheme="majorHAnsi" w:cstheme="majorHAnsi"/>
@@ -9568,10 +9503,10 @@
             <w:szCs w:val="22"/>
             <w:lang w:val="en-GB"/>
           </w:rPr>
-          <w:t xml:space="preserve">induced mostly by discussions over refugees fleeing conflict areas. </w:t>
+          <w:t>induced mostly by discussions over refugees fleeing conflict areas</w:t>
         </w:r>
       </w:ins>
-      <w:ins w:id="99" w:author="Microsoft Office User" w:date="2020-12-20T13:01:00Z">
+      <w:ins w:id="98" w:author="Amir Firestone" w:date="2020-12-20T16:09:00Z">
         <w:r>
           <w:rPr>
             <w:rFonts w:asciiTheme="majorHAnsi" w:hAnsiTheme="majorHAnsi" w:cstheme="majorHAnsi"/>
@@ -9580,10 +9515,94 @@
             <w:szCs w:val="22"/>
             <w:lang w:val="en-GB"/>
           </w:rPr>
+          <w:t xml:space="preserve"> and the humanitarian concerns </w:t>
+        </w:r>
+      </w:ins>
+      <w:ins w:id="99" w:author="Amir Firestone" w:date="2020-12-20T16:10:00Z">
+        <w:r>
+          <w:rPr>
+            <w:rFonts w:asciiTheme="majorHAnsi" w:hAnsiTheme="majorHAnsi" w:cstheme="majorHAnsi"/>
+            <w:color w:val="000000" w:themeColor="text1"/>
+            <w:sz w:val="22"/>
+            <w:szCs w:val="22"/>
+            <w:lang w:val="en-GB"/>
+          </w:rPr>
+          <w:t>associated</w:t>
+        </w:r>
+      </w:ins>
+      <w:ins w:id="100" w:author="Amir Firestone" w:date="2020-12-20T16:09:00Z">
+        <w:r>
+          <w:rPr>
+            <w:rFonts w:asciiTheme="majorHAnsi" w:hAnsiTheme="majorHAnsi" w:cstheme="majorHAnsi"/>
+            <w:color w:val="000000" w:themeColor="text1"/>
+            <w:sz w:val="22"/>
+            <w:szCs w:val="22"/>
+            <w:lang w:val="en-GB"/>
+          </w:rPr>
+          <w:t xml:space="preserve"> </w:t>
+        </w:r>
+      </w:ins>
+      <w:ins w:id="101" w:author="Amir Firestone" w:date="2020-12-20T16:10:00Z">
+        <w:r>
+          <w:rPr>
+            <w:rFonts w:asciiTheme="majorHAnsi" w:hAnsiTheme="majorHAnsi" w:cstheme="majorHAnsi"/>
+            <w:color w:val="000000" w:themeColor="text1"/>
+            <w:sz w:val="22"/>
+            <w:szCs w:val="22"/>
+            <w:lang w:val="en-GB"/>
+          </w:rPr>
+          <w:t>with</w:t>
+        </w:r>
+      </w:ins>
+      <w:ins w:id="102" w:author="Amir Firestone" w:date="2020-12-20T16:09:00Z">
+        <w:r>
+          <w:rPr>
+            <w:rFonts w:asciiTheme="majorHAnsi" w:hAnsiTheme="majorHAnsi" w:cstheme="majorHAnsi"/>
+            <w:color w:val="000000" w:themeColor="text1"/>
+            <w:sz w:val="22"/>
+            <w:szCs w:val="22"/>
+            <w:lang w:val="en-GB"/>
+          </w:rPr>
+          <w:t xml:space="preserve"> these events</w:t>
+        </w:r>
+      </w:ins>
+      <w:ins w:id="103" w:author="Amir Firestone" w:date="2020-12-20T16:10:00Z">
+        <w:r>
+          <w:rPr>
+            <w:rFonts w:asciiTheme="majorHAnsi" w:hAnsiTheme="majorHAnsi" w:cstheme="majorHAnsi"/>
+            <w:color w:val="000000" w:themeColor="text1"/>
+            <w:sz w:val="22"/>
+            <w:szCs w:val="22"/>
+            <w:lang w:val="en-GB"/>
+          </w:rPr>
+          <w:t xml:space="preserve"> (?)</w:t>
+        </w:r>
+      </w:ins>
+      <w:ins w:id="104" w:author="Microsoft Office User" w:date="2020-12-20T13:00:00Z">
+        <w:r>
+          <w:rPr>
+            <w:rFonts w:asciiTheme="majorHAnsi" w:hAnsiTheme="majorHAnsi" w:cstheme="majorHAnsi"/>
+            <w:color w:val="000000" w:themeColor="text1"/>
+            <w:sz w:val="22"/>
+            <w:szCs w:val="22"/>
+            <w:lang w:val="en-GB"/>
+          </w:rPr>
+          <w:t xml:space="preserve">. </w:t>
+        </w:r>
+      </w:ins>
+      <w:ins w:id="105" w:author="Microsoft Office User" w:date="2020-12-20T13:01:00Z">
+        <w:r>
+          <w:rPr>
+            <w:rFonts w:asciiTheme="majorHAnsi" w:hAnsiTheme="majorHAnsi" w:cstheme="majorHAnsi"/>
+            <w:color w:val="000000" w:themeColor="text1"/>
+            <w:sz w:val="22"/>
+            <w:szCs w:val="22"/>
+            <w:lang w:val="en-GB"/>
+          </w:rPr>
           <w:t xml:space="preserve">Hence, </w:t>
         </w:r>
       </w:ins>
-      <w:ins w:id="100" w:author="Microsoft Office User" w:date="2020-12-20T13:02:00Z">
+      <w:ins w:id="106" w:author="Microsoft Office User" w:date="2020-12-20T13:02:00Z">
         <w:r>
           <w:rPr>
             <w:rFonts w:asciiTheme="majorHAnsi" w:hAnsiTheme="majorHAnsi" w:cstheme="majorHAnsi"/>
@@ -9592,10 +9611,10 @@
             <w:szCs w:val="22"/>
             <w:lang w:val="en-GB"/>
           </w:rPr>
-          <w:t>after the results of Brexit referendum attention to refugees decreased while</w:t>
+          <w:t>after the results of Brexit referendum</w:t>
         </w:r>
       </w:ins>
-      <w:ins w:id="101" w:author="Microsoft Office User" w:date="2020-12-20T13:03:00Z">
+      <w:ins w:id="107" w:author="Amir Firestone" w:date="2020-12-20T16:10:00Z">
         <w:r>
           <w:rPr>
             <w:rFonts w:asciiTheme="majorHAnsi" w:hAnsiTheme="majorHAnsi" w:cstheme="majorHAnsi"/>
@@ -9604,10 +9623,34 @@
             <w:szCs w:val="22"/>
             <w:lang w:val="en-GB"/>
           </w:rPr>
+          <w:t>,</w:t>
+        </w:r>
+      </w:ins>
+      <w:ins w:id="108" w:author="Microsoft Office User" w:date="2020-12-20T13:02:00Z">
+        <w:r>
+          <w:rPr>
+            <w:rFonts w:asciiTheme="majorHAnsi" w:hAnsiTheme="majorHAnsi" w:cstheme="majorHAnsi"/>
+            <w:color w:val="000000" w:themeColor="text1"/>
+            <w:sz w:val="22"/>
+            <w:szCs w:val="22"/>
+            <w:lang w:val="en-GB"/>
+          </w:rPr>
+          <w:t xml:space="preserve"> attention to refugees decreased while</w:t>
+        </w:r>
+      </w:ins>
+      <w:ins w:id="109" w:author="Microsoft Office User" w:date="2020-12-20T13:03:00Z">
+        <w:r>
+          <w:rPr>
+            <w:rFonts w:asciiTheme="majorHAnsi" w:hAnsiTheme="majorHAnsi" w:cstheme="majorHAnsi"/>
+            <w:color w:val="000000" w:themeColor="text1"/>
+            <w:sz w:val="22"/>
+            <w:szCs w:val="22"/>
+            <w:lang w:val="en-GB"/>
+          </w:rPr>
           <w:t xml:space="preserve"> the topic of economic migration suddenly attracted more attention. </w:t>
         </w:r>
       </w:ins>
-      <w:ins w:id="102" w:author="Microsoft Office User" w:date="2020-12-20T13:04:00Z">
+      <w:ins w:id="110" w:author="Microsoft Office User" w:date="2020-12-20T13:04:00Z">
         <w:r>
           <w:rPr>
             <w:rFonts w:asciiTheme="majorHAnsi" w:hAnsiTheme="majorHAnsi" w:cstheme="majorHAnsi"/>
@@ -9619,7 +9662,7 @@
           <w:t>Further,</w:t>
         </w:r>
       </w:ins>
-      <w:ins w:id="103" w:author="Microsoft Office User" w:date="2020-12-20T13:42:00Z">
+      <w:ins w:id="111" w:author="Microsoft Office User" w:date="2020-12-20T13:42:00Z">
         <w:r>
           <w:rPr>
             <w:rFonts w:asciiTheme="majorHAnsi" w:hAnsiTheme="majorHAnsi" w:cstheme="majorHAnsi"/>
@@ -9631,7 +9674,7 @@
           <w:t xml:space="preserve"> while parties perceive more </w:t>
         </w:r>
       </w:ins>
-      <w:ins w:id="104" w:author="Microsoft Office User" w:date="2020-12-20T13:43:00Z">
+      <w:ins w:id="112" w:author="Microsoft Office User" w:date="2020-12-20T13:43:00Z">
         <w:r>
           <w:rPr>
             <w:rFonts w:asciiTheme="majorHAnsi" w:hAnsiTheme="majorHAnsi" w:cstheme="majorHAnsi"/>
@@ -9643,7 +9686,7 @@
           <w:t xml:space="preserve">positively economic migration, humanitarian concerns related migration is </w:t>
         </w:r>
       </w:ins>
-      <w:ins w:id="105" w:author="Microsoft Office User" w:date="2020-12-20T13:44:00Z">
+      <w:ins w:id="113" w:author="Microsoft Office User" w:date="2020-12-20T13:44:00Z">
         <w:r>
           <w:rPr>
             <w:rFonts w:asciiTheme="majorHAnsi" w:hAnsiTheme="majorHAnsi" w:cstheme="majorHAnsi"/>
@@ -9655,7 +9698,7 @@
           <w:t>correlated</w:t>
         </w:r>
       </w:ins>
-      <w:ins w:id="106" w:author="Microsoft Office User" w:date="2020-12-20T13:43:00Z">
+      <w:ins w:id="114" w:author="Microsoft Office User" w:date="2020-12-20T13:43:00Z">
         <w:r>
           <w:rPr>
             <w:rFonts w:asciiTheme="majorHAnsi" w:hAnsiTheme="majorHAnsi" w:cstheme="majorHAnsi"/>
@@ -9667,7 +9710,7 @@
           <w:t xml:space="preserve"> with negative sentiment.  </w:t>
         </w:r>
       </w:ins>
-      <w:ins w:id="107" w:author="Microsoft Office User" w:date="2020-12-20T13:04:00Z">
+      <w:ins w:id="115" w:author="Microsoft Office User" w:date="2020-12-20T13:04:00Z">
         <w:r>
           <w:rPr>
             <w:rFonts w:asciiTheme="majorHAnsi" w:hAnsiTheme="majorHAnsi" w:cstheme="majorHAnsi"/>
@@ -9684,15 +9727,15 @@
       <w:pPr>
         <w:spacing w:line="276" w:lineRule="auto"/>
         <w:rPr>
-          <w:ins w:id="108" w:author="Microsoft Office User" w:date="2020-12-20T13:52:00Z"/>
-          <w:rFonts w:asciiTheme="majorHAnsi" w:hAnsiTheme="majorHAnsi" w:cstheme="majorHAnsi"/>
-          <w:color w:val="000000" w:themeColor="text1"/>
-          <w:sz w:val="22"/>
-          <w:szCs w:val="22"/>
-          <w:lang w:val="en-GB"/>
-        </w:rPr>
-      </w:pPr>
-      <w:ins w:id="109" w:author="Microsoft Office User" w:date="2020-12-20T13:56:00Z">
+          <w:ins w:id="116" w:author="Microsoft Office User" w:date="2020-12-20T13:52:00Z"/>
+          <w:rFonts w:asciiTheme="majorHAnsi" w:hAnsiTheme="majorHAnsi" w:cstheme="majorHAnsi"/>
+          <w:color w:val="000000" w:themeColor="text1"/>
+          <w:sz w:val="22"/>
+          <w:szCs w:val="22"/>
+          <w:lang w:val="en-GB"/>
+        </w:rPr>
+      </w:pPr>
+      <w:ins w:id="117" w:author="Microsoft Office User" w:date="2020-12-20T13:56:00Z">
         <w:r>
           <w:rPr>
             <w:rFonts w:asciiTheme="majorHAnsi" w:hAnsiTheme="majorHAnsi" w:cstheme="majorHAnsi"/>
@@ -9704,7 +9747,7 @@
           <w:t xml:space="preserve">Tying it all together, </w:t>
         </w:r>
       </w:ins>
-      <w:ins w:id="110" w:author="Microsoft Office User" w:date="2020-12-20T14:01:00Z">
+      <w:ins w:id="118" w:author="Microsoft Office User" w:date="2020-12-20T14:01:00Z">
         <w:r>
           <w:rPr>
             <w:rFonts w:asciiTheme="majorHAnsi" w:hAnsiTheme="majorHAnsi" w:cstheme="majorHAnsi"/>
@@ -9716,7 +9759,7 @@
           <w:t>this insight is relevant to politicians and policy</w:t>
         </w:r>
       </w:ins>
-      <w:ins w:id="111" w:author="Microsoft Office User" w:date="2020-12-20T14:02:00Z">
+      <w:ins w:id="119" w:author="Microsoft Office User" w:date="2020-12-20T14:02:00Z">
         <w:r>
           <w:rPr>
             <w:rFonts w:asciiTheme="majorHAnsi" w:hAnsiTheme="majorHAnsi" w:cstheme="majorHAnsi"/>
@@ -9728,7 +9771,7 @@
           <w:t xml:space="preserve"> makers in the UK now in that </w:t>
         </w:r>
       </w:ins>
-      <w:ins w:id="112" w:author="Microsoft Office User" w:date="2020-12-20T14:04:00Z">
+      <w:ins w:id="120" w:author="Microsoft Office User" w:date="2020-12-20T14:04:00Z">
         <w:r>
           <w:rPr>
             <w:rFonts w:asciiTheme="majorHAnsi" w:hAnsiTheme="majorHAnsi" w:cstheme="majorHAnsi"/>
@@ -9767,7 +9810,7 @@
       <w:pPr>
         <w:spacing w:line="276" w:lineRule="auto"/>
         <w:rPr>
-          <w:ins w:id="113" w:author="Microsoft Office User" w:date="2020-12-20T12:56:00Z"/>
+          <w:ins w:id="121" w:author="Microsoft Office User" w:date="2020-12-20T12:56:00Z"/>
           <w:rFonts w:asciiTheme="majorHAnsi" w:hAnsiTheme="majorHAnsi" w:cstheme="majorHAnsi"/>
           <w:color w:val="000000" w:themeColor="text1"/>
           <w:sz w:val="22"/>
@@ -9780,20 +9823,20 @@
       <w:pPr>
         <w:spacing w:line="276" w:lineRule="auto"/>
         <w:rPr>
-          <w:del w:id="114" w:author="Microsoft Office User" w:date="2020-12-20T13:03:00Z"/>
-          <w:rFonts w:asciiTheme="majorHAnsi" w:hAnsiTheme="majorHAnsi" w:cstheme="majorHAnsi"/>
-          <w:color w:val="000000" w:themeColor="text1"/>
-          <w:sz w:val="22"/>
-          <w:szCs w:val="22"/>
-          <w:lang w:val="en-GB"/>
-          <w:rPrChange w:id="115" w:author="Microsoft Office User" w:date="2020-12-20T12:31:00Z">
+          <w:del w:id="122" w:author="Microsoft Office User" w:date="2020-12-20T13:03:00Z"/>
+          <w:rFonts w:asciiTheme="majorHAnsi" w:hAnsiTheme="majorHAnsi" w:cstheme="majorHAnsi"/>
+          <w:color w:val="000000" w:themeColor="text1"/>
+          <w:sz w:val="22"/>
+          <w:szCs w:val="22"/>
+          <w:lang w:val="en-GB"/>
+          <w:rPrChange w:id="123" w:author="Microsoft Office User" w:date="2020-12-20T12:31:00Z">
             <w:rPr>
-              <w:del w:id="116" w:author="Microsoft Office User" w:date="2020-12-20T13:03:00Z"/>
+              <w:del w:id="124" w:author="Microsoft Office User" w:date="2020-12-20T13:03:00Z"/>
               <w:lang w:val="en-GB"/>
             </w:rPr>
           </w:rPrChange>
         </w:rPr>
-        <w:pPrChange w:id="117" w:author="Microsoft Office User" w:date="2020-12-20T12:31:00Z">
+        <w:pPrChange w:id="125" w:author="Microsoft Office User" w:date="2020-12-20T12:31:00Z">
           <w:pPr>
             <w:pStyle w:val="ListParagraph"/>
             <w:numPr>
@@ -9810,17 +9853,18 @@
         <w:spacing w:line="276" w:lineRule="auto"/>
         <w:rPr>
           <w:rFonts w:asciiTheme="majorHAnsi" w:hAnsiTheme="majorHAnsi" w:cstheme="majorHAnsi"/>
-          <w:color w:val="000000" w:themeColor="text1"/>
-          <w:sz w:val="22"/>
-          <w:szCs w:val="22"/>
-          <w:lang w:val="en-GB"/>
-          <w:rPrChange w:id="118" w:author="Microsoft Office User" w:date="2020-12-20T12:32:00Z">
+          <w:strike/>
+          <w:color w:val="000000" w:themeColor="text1"/>
+          <w:sz w:val="22"/>
+          <w:szCs w:val="22"/>
+          <w:lang w:val="en-GB"/>
+          <w:rPrChange w:id="126" w:author="Amir Firestone" w:date="2020-12-20T16:27:00Z">
             <w:rPr>
               <w:lang w:val="en-GB"/>
             </w:rPr>
           </w:rPrChange>
         </w:rPr>
-        <w:pPrChange w:id="119" w:author="Microsoft Office User" w:date="2020-12-20T12:32:00Z">
+        <w:pPrChange w:id="127" w:author="Microsoft Office User" w:date="2020-12-20T12:32:00Z">
           <w:pPr>
             <w:pStyle w:val="ListParagraph"/>
             <w:numPr>
@@ -9831,159 +9875,288 @@
           </w:pPr>
         </w:pPrChange>
       </w:pPr>
-      <w:ins w:id="120" w:author="Microsoft Office User" w:date="2020-12-20T12:33:00Z">
-        <w:r>
-          <w:rPr>
-            <w:rFonts w:asciiTheme="majorHAnsi" w:hAnsiTheme="majorHAnsi" w:cstheme="majorHAnsi"/>
+      <w:ins w:id="128" w:author="Microsoft Office User" w:date="2020-12-20T12:33:00Z">
+        <w:r>
+          <w:rPr>
+            <w:rFonts w:asciiTheme="majorHAnsi" w:hAnsiTheme="majorHAnsi" w:cstheme="majorHAnsi"/>
+            <w:strike/>
             <w:color w:val="000000" w:themeColor="text1"/>
             <w:sz w:val="22"/>
             <w:szCs w:val="22"/>
             <w:lang w:val="en-GB"/>
-          </w:rPr>
-          <w:lastRenderedPageBreak/>
+            <w:rPrChange w:id="129" w:author="Amir Firestone" w:date="2020-12-20T16:27:00Z">
+              <w:rPr>
+                <w:rFonts w:asciiTheme="majorHAnsi" w:hAnsiTheme="majorHAnsi" w:cstheme="majorHAnsi"/>
+                <w:color w:val="000000" w:themeColor="text1"/>
+                <w:sz w:val="22"/>
+                <w:szCs w:val="22"/>
+                <w:lang w:val="en-GB"/>
+              </w:rPr>
+            </w:rPrChange>
+          </w:rPr>
           <w:t xml:space="preserve">As mentioned, it seems that our sentiment analysis is </w:t>
         </w:r>
       </w:ins>
-      <w:ins w:id="121" w:author="Microsoft Office User" w:date="2020-12-20T13:23:00Z">
-        <w:r>
-          <w:rPr>
-            <w:rFonts w:asciiTheme="majorHAnsi" w:hAnsiTheme="majorHAnsi" w:cstheme="majorHAnsi"/>
+      <w:ins w:id="130" w:author="Microsoft Office User" w:date="2020-12-20T13:23:00Z">
+        <w:r>
+          <w:rPr>
+            <w:rFonts w:asciiTheme="majorHAnsi" w:hAnsiTheme="majorHAnsi" w:cstheme="majorHAnsi"/>
+            <w:strike/>
             <w:color w:val="000000" w:themeColor="text1"/>
             <w:sz w:val="22"/>
             <w:szCs w:val="22"/>
             <w:lang w:val="en-GB"/>
+            <w:rPrChange w:id="131" w:author="Amir Firestone" w:date="2020-12-20T16:27:00Z">
+              <w:rPr>
+                <w:rFonts w:asciiTheme="majorHAnsi" w:hAnsiTheme="majorHAnsi" w:cstheme="majorHAnsi"/>
+                <w:color w:val="000000" w:themeColor="text1"/>
+                <w:sz w:val="22"/>
+                <w:szCs w:val="22"/>
+                <w:lang w:val="en-GB"/>
+              </w:rPr>
+            </w:rPrChange>
           </w:rPr>
           <w:t>imperfect</w:t>
         </w:r>
       </w:ins>
-      <w:ins w:id="122" w:author="Microsoft Office User" w:date="2020-12-20T12:33:00Z">
-        <w:r>
-          <w:rPr>
-            <w:rFonts w:asciiTheme="majorHAnsi" w:hAnsiTheme="majorHAnsi" w:cstheme="majorHAnsi"/>
+      <w:ins w:id="132" w:author="Microsoft Office User" w:date="2020-12-20T12:33:00Z">
+        <w:r>
+          <w:rPr>
+            <w:rFonts w:asciiTheme="majorHAnsi" w:hAnsiTheme="majorHAnsi" w:cstheme="majorHAnsi"/>
+            <w:strike/>
             <w:color w:val="000000" w:themeColor="text1"/>
             <w:sz w:val="22"/>
             <w:szCs w:val="22"/>
             <w:lang w:val="en-GB"/>
+            <w:rPrChange w:id="133" w:author="Amir Firestone" w:date="2020-12-20T16:27:00Z">
+              <w:rPr>
+                <w:rFonts w:asciiTheme="majorHAnsi" w:hAnsiTheme="majorHAnsi" w:cstheme="majorHAnsi"/>
+                <w:color w:val="000000" w:themeColor="text1"/>
+                <w:sz w:val="22"/>
+                <w:szCs w:val="22"/>
+                <w:lang w:val="en-GB"/>
+              </w:rPr>
+            </w:rPrChange>
           </w:rPr>
           <w:t xml:space="preserve"> </w:t>
         </w:r>
       </w:ins>
-      <w:ins w:id="123" w:author="Microsoft Office User" w:date="2020-12-20T12:34:00Z">
-        <w:r>
-          <w:rPr>
-            <w:rFonts w:asciiTheme="majorHAnsi" w:hAnsiTheme="majorHAnsi" w:cstheme="majorHAnsi"/>
+      <w:ins w:id="134" w:author="Microsoft Office User" w:date="2020-12-20T12:34:00Z">
+        <w:r>
+          <w:rPr>
+            <w:rFonts w:asciiTheme="majorHAnsi" w:hAnsiTheme="majorHAnsi" w:cstheme="majorHAnsi"/>
+            <w:strike/>
             <w:color w:val="000000" w:themeColor="text1"/>
             <w:sz w:val="22"/>
             <w:szCs w:val="22"/>
             <w:lang w:val="en-GB"/>
+            <w:rPrChange w:id="135" w:author="Amir Firestone" w:date="2020-12-20T16:27:00Z">
+              <w:rPr>
+                <w:rFonts w:asciiTheme="majorHAnsi" w:hAnsiTheme="majorHAnsi" w:cstheme="majorHAnsi"/>
+                <w:color w:val="000000" w:themeColor="text1"/>
+                <w:sz w:val="22"/>
+                <w:szCs w:val="22"/>
+                <w:lang w:val="en-GB"/>
+              </w:rPr>
+            </w:rPrChange>
           </w:rPr>
           <w:t xml:space="preserve">because it tries to answer a too broad of a question, namely, what is the overall sentiment of parties towards immigration and how this sentiment changed over the years. From our results </w:t>
         </w:r>
       </w:ins>
-      <w:ins w:id="124" w:author="Microsoft Office User" w:date="2020-12-20T12:35:00Z">
-        <w:r>
-          <w:rPr>
-            <w:rFonts w:asciiTheme="majorHAnsi" w:hAnsiTheme="majorHAnsi" w:cstheme="majorHAnsi"/>
+      <w:ins w:id="136" w:author="Microsoft Office User" w:date="2020-12-20T12:35:00Z">
+        <w:r>
+          <w:rPr>
+            <w:rFonts w:asciiTheme="majorHAnsi" w:hAnsiTheme="majorHAnsi" w:cstheme="majorHAnsi"/>
+            <w:strike/>
             <w:color w:val="000000" w:themeColor="text1"/>
             <w:sz w:val="22"/>
             <w:szCs w:val="22"/>
             <w:lang w:val="en-GB"/>
+            <w:rPrChange w:id="137" w:author="Amir Firestone" w:date="2020-12-20T16:27:00Z">
+              <w:rPr>
+                <w:rFonts w:asciiTheme="majorHAnsi" w:hAnsiTheme="majorHAnsi" w:cstheme="majorHAnsi"/>
+                <w:color w:val="000000" w:themeColor="text1"/>
+                <w:sz w:val="22"/>
+                <w:szCs w:val="22"/>
+                <w:lang w:val="en-GB"/>
+              </w:rPr>
+            </w:rPrChange>
           </w:rPr>
           <w:t>we understand that it is hard to interpret whether the effect found is driven by how certain issues were posit</w:t>
         </w:r>
       </w:ins>
-      <w:ins w:id="125" w:author="Microsoft Office User" w:date="2020-12-20T12:36:00Z">
-        <w:r>
-          <w:rPr>
-            <w:rFonts w:asciiTheme="majorHAnsi" w:hAnsiTheme="majorHAnsi" w:cstheme="majorHAnsi"/>
+      <w:ins w:id="138" w:author="Microsoft Office User" w:date="2020-12-20T12:36:00Z">
+        <w:r>
+          <w:rPr>
+            <w:rFonts w:asciiTheme="majorHAnsi" w:hAnsiTheme="majorHAnsi" w:cstheme="majorHAnsi"/>
+            <w:strike/>
             <w:color w:val="000000" w:themeColor="text1"/>
             <w:sz w:val="22"/>
             <w:szCs w:val="22"/>
             <w:lang w:val="en-GB"/>
+            <w:rPrChange w:id="139" w:author="Amir Firestone" w:date="2020-12-20T16:27:00Z">
+              <w:rPr>
+                <w:rFonts w:asciiTheme="majorHAnsi" w:hAnsiTheme="majorHAnsi" w:cstheme="majorHAnsi"/>
+                <w:color w:val="000000" w:themeColor="text1"/>
+                <w:sz w:val="22"/>
+                <w:szCs w:val="22"/>
+                <w:lang w:val="en-GB"/>
+              </w:rPr>
+            </w:rPrChange>
           </w:rPr>
           <w:t xml:space="preserve">ively or negatively </w:t>
         </w:r>
       </w:ins>
-      <w:ins w:id="126" w:author="Microsoft Office User" w:date="2020-12-20T12:35:00Z">
-        <w:r>
-          <w:rPr>
-            <w:rFonts w:asciiTheme="majorHAnsi" w:hAnsiTheme="majorHAnsi" w:cstheme="majorHAnsi"/>
+      <w:ins w:id="140" w:author="Microsoft Office User" w:date="2020-12-20T12:35:00Z">
+        <w:r>
+          <w:rPr>
+            <w:rFonts w:asciiTheme="majorHAnsi" w:hAnsiTheme="majorHAnsi" w:cstheme="majorHAnsi"/>
+            <w:strike/>
             <w:color w:val="000000" w:themeColor="text1"/>
             <w:sz w:val="22"/>
             <w:szCs w:val="22"/>
             <w:lang w:val="en-GB"/>
+            <w:rPrChange w:id="141" w:author="Amir Firestone" w:date="2020-12-20T16:27:00Z">
+              <w:rPr>
+                <w:rFonts w:asciiTheme="majorHAnsi" w:hAnsiTheme="majorHAnsi" w:cstheme="majorHAnsi"/>
+                <w:color w:val="000000" w:themeColor="text1"/>
+                <w:sz w:val="22"/>
+                <w:szCs w:val="22"/>
+                <w:lang w:val="en-GB"/>
+              </w:rPr>
+            </w:rPrChange>
           </w:rPr>
           <w:t xml:space="preserve">framed, or </w:t>
         </w:r>
       </w:ins>
-      <w:ins w:id="127" w:author="Microsoft Office User" w:date="2020-12-20T12:36:00Z">
-        <w:r>
-          <w:rPr>
-            <w:rFonts w:asciiTheme="majorHAnsi" w:hAnsiTheme="majorHAnsi" w:cstheme="majorHAnsi"/>
+      <w:ins w:id="142" w:author="Microsoft Office User" w:date="2020-12-20T12:36:00Z">
+        <w:r>
+          <w:rPr>
+            <w:rFonts w:asciiTheme="majorHAnsi" w:hAnsiTheme="majorHAnsi" w:cstheme="majorHAnsi"/>
+            <w:strike/>
             <w:color w:val="000000" w:themeColor="text1"/>
             <w:sz w:val="22"/>
             <w:szCs w:val="22"/>
             <w:lang w:val="en-GB"/>
+            <w:rPrChange w:id="143" w:author="Amir Firestone" w:date="2020-12-20T16:27:00Z">
+              <w:rPr>
+                <w:rFonts w:asciiTheme="majorHAnsi" w:hAnsiTheme="majorHAnsi" w:cstheme="majorHAnsi"/>
+                <w:color w:val="000000" w:themeColor="text1"/>
+                <w:sz w:val="22"/>
+                <w:szCs w:val="22"/>
+                <w:lang w:val="en-GB"/>
+              </w:rPr>
+            </w:rPrChange>
           </w:rPr>
           <w:t xml:space="preserve">by </w:t>
         </w:r>
       </w:ins>
-      <w:ins w:id="128" w:author="Microsoft Office User" w:date="2020-12-20T12:38:00Z">
-        <w:r>
-          <w:rPr>
-            <w:rFonts w:asciiTheme="majorHAnsi" w:hAnsiTheme="majorHAnsi" w:cstheme="majorHAnsi"/>
+      <w:ins w:id="144" w:author="Microsoft Office User" w:date="2020-12-20T12:38:00Z">
+        <w:r>
+          <w:rPr>
+            <w:rFonts w:asciiTheme="majorHAnsi" w:hAnsiTheme="majorHAnsi" w:cstheme="majorHAnsi"/>
+            <w:strike/>
             <w:color w:val="000000" w:themeColor="text1"/>
             <w:sz w:val="22"/>
             <w:szCs w:val="22"/>
             <w:lang w:val="en-GB"/>
+            <w:rPrChange w:id="145" w:author="Amir Firestone" w:date="2020-12-20T16:27:00Z">
+              <w:rPr>
+                <w:rFonts w:asciiTheme="majorHAnsi" w:hAnsiTheme="majorHAnsi" w:cstheme="majorHAnsi"/>
+                <w:color w:val="000000" w:themeColor="text1"/>
+                <w:sz w:val="22"/>
+                <w:szCs w:val="22"/>
+                <w:lang w:val="en-GB"/>
+              </w:rPr>
+            </w:rPrChange>
           </w:rPr>
           <w:t>parties’ attitude</w:t>
         </w:r>
       </w:ins>
-      <w:ins w:id="129" w:author="Microsoft Office User" w:date="2020-12-20T12:36:00Z">
-        <w:r>
-          <w:rPr>
-            <w:rFonts w:asciiTheme="majorHAnsi" w:hAnsiTheme="majorHAnsi" w:cstheme="majorHAnsi"/>
+      <w:ins w:id="146" w:author="Microsoft Office User" w:date="2020-12-20T12:36:00Z">
+        <w:r>
+          <w:rPr>
+            <w:rFonts w:asciiTheme="majorHAnsi" w:hAnsiTheme="majorHAnsi" w:cstheme="majorHAnsi"/>
+            <w:strike/>
             <w:color w:val="000000" w:themeColor="text1"/>
             <w:sz w:val="22"/>
             <w:szCs w:val="22"/>
             <w:lang w:val="en-GB"/>
+            <w:rPrChange w:id="147" w:author="Amir Firestone" w:date="2020-12-20T16:27:00Z">
+              <w:rPr>
+                <w:rFonts w:asciiTheme="majorHAnsi" w:hAnsiTheme="majorHAnsi" w:cstheme="majorHAnsi"/>
+                <w:color w:val="000000" w:themeColor="text1"/>
+                <w:sz w:val="22"/>
+                <w:szCs w:val="22"/>
+                <w:lang w:val="en-GB"/>
+              </w:rPr>
+            </w:rPrChange>
           </w:rPr>
           <w:t xml:space="preserve"> toward</w:t>
         </w:r>
       </w:ins>
-      <w:ins w:id="130" w:author="Microsoft Office User" w:date="2020-12-20T12:38:00Z">
-        <w:r>
-          <w:rPr>
-            <w:rFonts w:asciiTheme="majorHAnsi" w:hAnsiTheme="majorHAnsi" w:cstheme="majorHAnsi"/>
+      <w:ins w:id="148" w:author="Microsoft Office User" w:date="2020-12-20T12:38:00Z">
+        <w:r>
+          <w:rPr>
+            <w:rFonts w:asciiTheme="majorHAnsi" w:hAnsiTheme="majorHAnsi" w:cstheme="majorHAnsi"/>
+            <w:strike/>
             <w:color w:val="000000" w:themeColor="text1"/>
             <w:sz w:val="22"/>
             <w:szCs w:val="22"/>
             <w:lang w:val="en-GB"/>
+            <w:rPrChange w:id="149" w:author="Amir Firestone" w:date="2020-12-20T16:27:00Z">
+              <w:rPr>
+                <w:rFonts w:asciiTheme="majorHAnsi" w:hAnsiTheme="majorHAnsi" w:cstheme="majorHAnsi"/>
+                <w:color w:val="000000" w:themeColor="text1"/>
+                <w:sz w:val="22"/>
+                <w:szCs w:val="22"/>
+                <w:lang w:val="en-GB"/>
+              </w:rPr>
+            </w:rPrChange>
           </w:rPr>
           <w:t>s</w:t>
         </w:r>
       </w:ins>
-      <w:ins w:id="131" w:author="Microsoft Office User" w:date="2020-12-20T12:36:00Z">
-        <w:r>
-          <w:rPr>
-            <w:rFonts w:asciiTheme="majorHAnsi" w:hAnsiTheme="majorHAnsi" w:cstheme="majorHAnsi"/>
+      <w:ins w:id="150" w:author="Microsoft Office User" w:date="2020-12-20T12:36:00Z">
+        <w:r>
+          <w:rPr>
+            <w:rFonts w:asciiTheme="majorHAnsi" w:hAnsiTheme="majorHAnsi" w:cstheme="majorHAnsi"/>
+            <w:strike/>
             <w:color w:val="000000" w:themeColor="text1"/>
             <w:sz w:val="22"/>
             <w:szCs w:val="22"/>
             <w:lang w:val="en-GB"/>
+            <w:rPrChange w:id="151" w:author="Amir Firestone" w:date="2020-12-20T16:27:00Z">
+              <w:rPr>
+                <w:rFonts w:asciiTheme="majorHAnsi" w:hAnsiTheme="majorHAnsi" w:cstheme="majorHAnsi"/>
+                <w:color w:val="000000" w:themeColor="text1"/>
+                <w:sz w:val="22"/>
+                <w:szCs w:val="22"/>
+                <w:lang w:val="en-GB"/>
+              </w:rPr>
+            </w:rPrChange>
           </w:rPr>
           <w:t xml:space="preserve"> these issues. Thus, further research should ask more specific questions to understand parties’ sentiment </w:t>
         </w:r>
       </w:ins>
-      <w:ins w:id="132" w:author="Microsoft Office User" w:date="2020-12-20T12:37:00Z">
-        <w:r>
-          <w:rPr>
-            <w:rFonts w:asciiTheme="majorHAnsi" w:hAnsiTheme="majorHAnsi" w:cstheme="majorHAnsi"/>
+      <w:ins w:id="152" w:author="Microsoft Office User" w:date="2020-12-20T12:37:00Z">
+        <w:r>
+          <w:rPr>
+            <w:rFonts w:asciiTheme="majorHAnsi" w:hAnsiTheme="majorHAnsi" w:cstheme="majorHAnsi"/>
+            <w:strike/>
             <w:color w:val="000000" w:themeColor="text1"/>
             <w:sz w:val="22"/>
             <w:szCs w:val="22"/>
             <w:lang w:val="en-GB"/>
+            <w:rPrChange w:id="153" w:author="Amir Firestone" w:date="2020-12-20T16:27:00Z">
+              <w:rPr>
+                <w:rFonts w:asciiTheme="majorHAnsi" w:hAnsiTheme="majorHAnsi" w:cstheme="majorHAnsi"/>
+                <w:color w:val="000000" w:themeColor="text1"/>
+                <w:sz w:val="22"/>
+                <w:szCs w:val="22"/>
+                <w:lang w:val="en-GB"/>
+              </w:rPr>
+            </w:rPrChange>
           </w:rPr>
           <w:t xml:space="preserve">was in specific debates or when specific votes took place. This alternative, more targeted approach is likely to yield more accurate estimations. </w:t>
         </w:r>
@@ -9994,10 +10167,20 @@
         <w:spacing w:line="276" w:lineRule="auto"/>
         <w:rPr>
           <w:rFonts w:asciiTheme="majorHAnsi" w:hAnsiTheme="majorHAnsi" w:cstheme="majorHAnsi"/>
-          <w:color w:val="000000" w:themeColor="text1"/>
-          <w:sz w:val="22"/>
-          <w:szCs w:val="22"/>
-          <w:lang w:val="en-GB"/>
+          <w:strike/>
+          <w:color w:val="000000" w:themeColor="text1"/>
+          <w:sz w:val="22"/>
+          <w:szCs w:val="22"/>
+          <w:lang w:val="en-GB"/>
+          <w:rPrChange w:id="154" w:author="Amir Firestone" w:date="2020-12-20T16:27:00Z">
+            <w:rPr>
+              <w:rFonts w:asciiTheme="majorHAnsi" w:hAnsiTheme="majorHAnsi" w:cstheme="majorHAnsi"/>
+              <w:color w:val="000000" w:themeColor="text1"/>
+              <w:sz w:val="22"/>
+              <w:szCs w:val="22"/>
+              <w:lang w:val="en-GB"/>
+            </w:rPr>
+          </w:rPrChange>
         </w:rPr>
       </w:pPr>
     </w:p>
@@ -10006,10 +10189,20 @@
         <w:spacing w:line="276" w:lineRule="auto"/>
         <w:rPr>
           <w:rFonts w:asciiTheme="majorHAnsi" w:hAnsiTheme="majorHAnsi" w:cstheme="majorHAnsi"/>
-          <w:color w:val="000000" w:themeColor="text1"/>
-          <w:sz w:val="22"/>
-          <w:szCs w:val="22"/>
-          <w:lang w:val="en-GB"/>
+          <w:strike/>
+          <w:color w:val="000000" w:themeColor="text1"/>
+          <w:sz w:val="22"/>
+          <w:szCs w:val="22"/>
+          <w:lang w:val="en-GB"/>
+          <w:rPrChange w:id="155" w:author="Amir Firestone" w:date="2020-12-20T16:27:00Z">
+            <w:rPr>
+              <w:rFonts w:asciiTheme="majorHAnsi" w:hAnsiTheme="majorHAnsi" w:cstheme="majorHAnsi"/>
+              <w:color w:val="000000" w:themeColor="text1"/>
+              <w:sz w:val="22"/>
+              <w:szCs w:val="22"/>
+              <w:lang w:val="en-GB"/>
+            </w:rPr>
+          </w:rPrChange>
         </w:rPr>
       </w:pPr>
     </w:p>
@@ -10017,13 +10210,26 @@
       <w:pPr>
         <w:spacing w:line="276" w:lineRule="auto"/>
         <w:rPr>
-          <w:rFonts w:asciiTheme="majorHAnsi" w:hAnsiTheme="majorHAnsi" w:cstheme="majorHAnsi"/>
-          <w:color w:val="000000" w:themeColor="text1"/>
-          <w:sz w:val="22"/>
-          <w:szCs w:val="22"/>
-          <w:lang w:val="en-GB"/>
-        </w:rPr>
-      </w:pPr>
+          <w:ins w:id="156" w:author="Amir Firestone" w:date="2020-12-20T16:13:00Z"/>
+          <w:rFonts w:asciiTheme="majorHAnsi" w:hAnsiTheme="majorHAnsi" w:cstheme="majorHAnsi"/>
+          <w:color w:val="000000" w:themeColor="text1"/>
+          <w:sz w:val="22"/>
+          <w:szCs w:val="22"/>
+          <w:lang w:val="en-GB"/>
+        </w:rPr>
+      </w:pPr>
+      <w:ins w:id="157" w:author="Amir Firestone" w:date="2020-12-20T16:13:00Z">
+        <w:r>
+          <w:rPr>
+            <w:rFonts w:asciiTheme="majorHAnsi" w:hAnsiTheme="majorHAnsi" w:cstheme="majorHAnsi"/>
+            <w:color w:val="000000" w:themeColor="text1"/>
+            <w:sz w:val="22"/>
+            <w:szCs w:val="22"/>
+            <w:lang w:val="en-GB"/>
+          </w:rPr>
+          <w:t>What considerations do policy makers need to make for forming coalitions for immigration policy…?</w:t>
+        </w:r>
+      </w:ins>
     </w:p>
     <w:p>
       <w:pPr>
@@ -10036,11 +10242,48 @@
           <w:lang w:val="en-GB"/>
         </w:rPr>
       </w:pPr>
+      <w:ins w:id="158" w:author="Amir Firestone" w:date="2020-12-20T16:13:00Z">
+        <w:r>
+          <w:rPr>
+            <w:rFonts w:asciiTheme="majorHAnsi" w:hAnsiTheme="majorHAnsi" w:cstheme="majorHAnsi"/>
+            <w:color w:val="000000" w:themeColor="text1"/>
+            <w:sz w:val="22"/>
+            <w:szCs w:val="22"/>
+            <w:lang w:val="en-GB"/>
+          </w:rPr>
+          <w:t xml:space="preserve">COVID-19: increase importance of economic migration </w:t>
+        </w:r>
+      </w:ins>
+      <w:ins w:id="159" w:author="Amir Firestone" w:date="2020-12-20T16:15:00Z">
+        <w:r>
+          <w:rPr>
+            <w:rFonts w:asciiTheme="majorHAnsi" w:hAnsiTheme="majorHAnsi" w:cstheme="majorHAnsi"/>
+            <w:color w:val="000000" w:themeColor="text1"/>
+            <w:sz w:val="22"/>
+            <w:szCs w:val="22"/>
+            <w:lang w:val="en-GB"/>
+          </w:rPr>
+          <w:t xml:space="preserve">+ BREXIT becoming a reality will also stress the importance for economic migration as a topic in parliament </w:t>
+        </w:r>
+      </w:ins>
+      <w:ins w:id="160" w:author="Amir Firestone" w:date="2020-12-20T16:14:00Z">
+        <w:r>
+          <w:rPr>
+            <w:rFonts w:asciiTheme="majorHAnsi" w:hAnsiTheme="majorHAnsi" w:cstheme="majorHAnsi"/>
+            <w:color w:val="000000" w:themeColor="text1"/>
+            <w:sz w:val="22"/>
+            <w:szCs w:val="22"/>
+            <w:lang w:val="en-GB"/>
+          </w:rPr>
+          <w:t xml:space="preserve">(positive sentiment), </w:t>
+        </w:r>
+      </w:ins>
     </w:p>
     <w:p>
       <w:pPr>
         <w:spacing w:line="276" w:lineRule="auto"/>
         <w:rPr>
+          <w:ins w:id="161" w:author="Amir Firestone" w:date="2020-12-20T16:18:00Z"/>
           <w:rFonts w:asciiTheme="majorHAnsi" w:hAnsiTheme="majorHAnsi" w:cstheme="majorHAnsi"/>
           <w:color w:val="000000" w:themeColor="text1"/>
           <w:sz w:val="22"/>
@@ -10060,16 +10303,186 @@
           <w:lang w:val="en-GB"/>
         </w:rPr>
       </w:pPr>
-      <w:r>
-        <w:rPr>
-          <w:rFonts w:asciiTheme="majorHAnsi" w:hAnsiTheme="majorHAnsi" w:cstheme="majorHAnsi"/>
-          <w:color w:val="000000" w:themeColor="text1"/>
-          <w:sz w:val="22"/>
-          <w:szCs w:val="22"/>
-          <w:lang w:val="en-GB"/>
-        </w:rPr>
-        <w:t xml:space="preserve">Reference </w:t>
-      </w:r>
+      <w:ins w:id="162" w:author="Amir Firestone" w:date="2020-12-20T16:18:00Z">
+        <w:r>
+          <w:rPr>
+            <w:rFonts w:asciiTheme="majorHAnsi" w:hAnsiTheme="majorHAnsi" w:cstheme="majorHAnsi"/>
+            <w:color w:val="000000" w:themeColor="text1"/>
+            <w:sz w:val="22"/>
+            <w:szCs w:val="22"/>
+            <w:lang w:val="en-GB"/>
+          </w:rPr>
+          <w:t xml:space="preserve">Our exploratory study presents the value of using these methods to inform </w:t>
+        </w:r>
+      </w:ins>
+      <w:ins w:id="163" w:author="Amir Firestone" w:date="2020-12-20T16:20:00Z">
+        <w:r>
+          <w:rPr>
+            <w:rFonts w:asciiTheme="majorHAnsi" w:hAnsiTheme="majorHAnsi" w:cstheme="majorHAnsi"/>
+            <w:color w:val="000000" w:themeColor="text1"/>
+            <w:sz w:val="22"/>
+            <w:szCs w:val="22"/>
+            <w:lang w:val="en-GB"/>
+          </w:rPr>
+          <w:t xml:space="preserve">coalition building for </w:t>
+        </w:r>
+      </w:ins>
+      <w:ins w:id="164" w:author="Amir Firestone" w:date="2020-12-20T16:18:00Z">
+        <w:r>
+          <w:rPr>
+            <w:rFonts w:asciiTheme="majorHAnsi" w:hAnsiTheme="majorHAnsi" w:cstheme="majorHAnsi"/>
+            <w:color w:val="000000" w:themeColor="text1"/>
+            <w:sz w:val="22"/>
+            <w:szCs w:val="22"/>
+            <w:lang w:val="en-GB"/>
+          </w:rPr>
+          <w:t xml:space="preserve">policymakers </w:t>
+        </w:r>
+      </w:ins>
+      <w:ins w:id="165" w:author="Amir Firestone" w:date="2020-12-20T16:19:00Z">
+        <w:r>
+          <w:rPr>
+            <w:rFonts w:asciiTheme="majorHAnsi" w:hAnsiTheme="majorHAnsi" w:cstheme="majorHAnsi"/>
+            <w:color w:val="000000" w:themeColor="text1"/>
+            <w:sz w:val="22"/>
+            <w:szCs w:val="22"/>
+            <w:lang w:val="en-GB"/>
+          </w:rPr>
+          <w:t xml:space="preserve">working on immigration-related policy. </w:t>
+        </w:r>
+      </w:ins>
+      <w:ins w:id="166" w:author="Amir Firestone" w:date="2020-12-20T16:20:00Z">
+        <w:r>
+          <w:rPr>
+            <w:rFonts w:asciiTheme="majorHAnsi" w:hAnsiTheme="majorHAnsi" w:cstheme="majorHAnsi"/>
+            <w:color w:val="000000" w:themeColor="text1"/>
+            <w:sz w:val="22"/>
+            <w:szCs w:val="22"/>
+            <w:lang w:val="en-GB"/>
+          </w:rPr>
+          <w:t xml:space="preserve">However, it is clear that a more fine-tuned approach is necessary for extracting meaningful insights to do so. </w:t>
+        </w:r>
+      </w:ins>
+      <w:ins w:id="167" w:author="Amir Firestone" w:date="2020-12-20T16:22:00Z">
+        <w:r>
+          <w:rPr>
+            <w:rFonts w:asciiTheme="majorHAnsi" w:hAnsiTheme="majorHAnsi" w:cstheme="majorHAnsi"/>
+            <w:color w:val="000000" w:themeColor="text1"/>
+            <w:sz w:val="22"/>
+            <w:szCs w:val="22"/>
+            <w:lang w:val="en-GB"/>
+          </w:rPr>
+          <w:t xml:space="preserve">This is especially important in </w:t>
+        </w:r>
+      </w:ins>
+      <w:ins w:id="168" w:author="Amir Firestone" w:date="2020-12-20T16:23:00Z">
+        <w:r>
+          <w:rPr>
+            <w:rFonts w:asciiTheme="majorHAnsi" w:hAnsiTheme="majorHAnsi" w:cstheme="majorHAnsi"/>
+            <w:color w:val="000000" w:themeColor="text1"/>
+            <w:sz w:val="22"/>
+            <w:szCs w:val="22"/>
+            <w:lang w:val="en-GB"/>
+          </w:rPr>
+          <w:t>terms of focusing sentiment analysis on</w:t>
+        </w:r>
+      </w:ins>
+      <w:ins w:id="169" w:author="Amir Firestone" w:date="2020-12-20T16:24:00Z">
+        <w:r>
+          <w:rPr>
+            <w:rFonts w:asciiTheme="majorHAnsi" w:hAnsiTheme="majorHAnsi" w:cstheme="majorHAnsi"/>
+            <w:color w:val="000000" w:themeColor="text1"/>
+            <w:sz w:val="22"/>
+            <w:szCs w:val="22"/>
+            <w:lang w:val="en-GB"/>
+          </w:rPr>
+          <w:t xml:space="preserve"> language that expresses</w:t>
+        </w:r>
+      </w:ins>
+      <w:ins w:id="170" w:author="Amir Firestone" w:date="2020-12-20T16:23:00Z">
+        <w:r>
+          <w:rPr>
+            <w:rFonts w:asciiTheme="majorHAnsi" w:hAnsiTheme="majorHAnsi" w:cstheme="majorHAnsi"/>
+            <w:color w:val="000000" w:themeColor="text1"/>
+            <w:sz w:val="22"/>
+            <w:szCs w:val="22"/>
+            <w:lang w:val="en-GB"/>
+          </w:rPr>
+          <w:t xml:space="preserve"> party attitudes towards migration-related topics, rather than the words that capture the subject</w:t>
+        </w:r>
+      </w:ins>
+      <w:ins w:id="171" w:author="Amir Firestone" w:date="2020-12-20T16:25:00Z">
+        <w:r>
+          <w:rPr>
+            <w:rFonts w:asciiTheme="majorHAnsi" w:hAnsiTheme="majorHAnsi" w:cstheme="majorHAnsi"/>
+            <w:color w:val="000000" w:themeColor="text1"/>
+            <w:sz w:val="22"/>
+            <w:szCs w:val="22"/>
+            <w:lang w:val="en-GB"/>
+          </w:rPr>
+          <w:t xml:space="preserve"> matter</w:t>
+        </w:r>
+      </w:ins>
+      <w:ins w:id="172" w:author="Amir Firestone" w:date="2020-12-20T16:23:00Z">
+        <w:r>
+          <w:rPr>
+            <w:rFonts w:asciiTheme="majorHAnsi" w:hAnsiTheme="majorHAnsi" w:cstheme="majorHAnsi"/>
+            <w:color w:val="000000" w:themeColor="text1"/>
+            <w:sz w:val="22"/>
+            <w:szCs w:val="22"/>
+            <w:lang w:val="en-GB"/>
+          </w:rPr>
+          <w:t xml:space="preserve"> of these topics.</w:t>
+        </w:r>
+      </w:ins>
+      <w:ins w:id="173" w:author="Amir Firestone" w:date="2020-12-20T16:26:00Z">
+        <w:r>
+          <w:rPr>
+            <w:rFonts w:asciiTheme="majorHAnsi" w:hAnsiTheme="majorHAnsi" w:cstheme="majorHAnsi"/>
+            <w:color w:val="000000" w:themeColor="text1"/>
+            <w:sz w:val="22"/>
+            <w:szCs w:val="22"/>
+            <w:lang w:val="en-GB"/>
+          </w:rPr>
+          <w:t xml:space="preserve"> [</w:t>
+        </w:r>
+      </w:ins>
+      <w:ins w:id="174" w:author="Amir Firestone" w:date="2020-12-20T16:27:00Z">
+        <w:r>
+          <w:rPr>
+            <w:rFonts w:asciiTheme="majorHAnsi" w:hAnsiTheme="majorHAnsi" w:cstheme="majorHAnsi"/>
+            <w:color w:val="000000" w:themeColor="text1"/>
+            <w:sz w:val="22"/>
+            <w:szCs w:val="22"/>
+            <w:lang w:val="en-GB"/>
+          </w:rPr>
+          <w:t>Thus, further research should ask more specific questions to understand parties’ sentiment was in specific debates or when specific votes took place. This alternative, more targeted approach is likely to yield more accurate estimations.</w:t>
+        </w:r>
+      </w:ins>
+      <w:ins w:id="175" w:author="Amir Firestone" w:date="2020-12-20T16:26:00Z">
+        <w:r>
+          <w:rPr>
+            <w:rFonts w:asciiTheme="majorHAnsi" w:hAnsiTheme="majorHAnsi" w:cstheme="majorHAnsi"/>
+            <w:color w:val="000000" w:themeColor="text1"/>
+            <w:sz w:val="22"/>
+            <w:szCs w:val="22"/>
+            <w:lang w:val="en-GB"/>
+          </w:rPr>
+          <w:t>]</w:t>
+        </w:r>
+      </w:ins>
+      <w:ins w:id="176" w:author="Amir Firestone" w:date="2020-12-20T16:23:00Z">
+        <w:r>
+          <w:rPr>
+            <w:rFonts w:asciiTheme="majorHAnsi" w:hAnsiTheme="majorHAnsi" w:cstheme="majorHAnsi"/>
+            <w:color w:val="000000" w:themeColor="text1"/>
+            <w:sz w:val="22"/>
+            <w:szCs w:val="22"/>
+            <w:lang w:val="en-GB"/>
+          </w:rPr>
+          <w:t xml:space="preserve"> </w:t>
+        </w:r>
+      </w:ins>
     </w:p>
     <w:p>
       <w:pPr>
@@ -10092,7 +10505,41 @@
           <w:sz w:val="22"/>
           <w:szCs w:val="22"/>
           <w:lang w:val="en-GB"/>
-          <w:rPrChange w:id="133" w:author="Amir Firestone" w:date="2020-12-20T15:36:00Z">
+        </w:rPr>
+      </w:pPr>
+      <w:r>
+        <w:rPr>
+          <w:rFonts w:asciiTheme="majorHAnsi" w:hAnsiTheme="majorHAnsi" w:cstheme="majorHAnsi"/>
+          <w:color w:val="000000" w:themeColor="text1"/>
+          <w:sz w:val="22"/>
+          <w:szCs w:val="22"/>
+          <w:lang w:val="en-GB"/>
+        </w:rPr>
+        <w:t xml:space="preserve">Reference </w:t>
+      </w:r>
+    </w:p>
+    <w:p>
+      <w:pPr>
+        <w:spacing w:line="276" w:lineRule="auto"/>
+        <w:rPr>
+          <w:rFonts w:asciiTheme="majorHAnsi" w:hAnsiTheme="majorHAnsi" w:cstheme="majorHAnsi"/>
+          <w:color w:val="000000" w:themeColor="text1"/>
+          <w:sz w:val="22"/>
+          <w:szCs w:val="22"/>
+          <w:lang w:val="en-GB"/>
+        </w:rPr>
+      </w:pPr>
+    </w:p>
+    <w:p>
+      <w:pPr>
+        <w:spacing w:line="276" w:lineRule="auto"/>
+        <w:rPr>
+          <w:rFonts w:asciiTheme="majorHAnsi" w:hAnsiTheme="majorHAnsi" w:cstheme="majorHAnsi"/>
+          <w:color w:val="000000" w:themeColor="text1"/>
+          <w:sz w:val="22"/>
+          <w:szCs w:val="22"/>
+          <w:lang w:val="en-GB"/>
+          <w:rPrChange w:id="177" w:author="Amir Firestone" w:date="2020-12-20T15:36:00Z">
             <w:rPr>
               <w:rFonts w:asciiTheme="majorHAnsi" w:hAnsiTheme="majorHAnsi" w:cstheme="majorHAnsi"/>
               <w:color w:val="000000" w:themeColor="text1"/>
@@ -10110,7 +10557,7 @@
           <w:sz w:val="22"/>
           <w:szCs w:val="22"/>
           <w:lang w:val="en-GB"/>
-          <w:rPrChange w:id="134" w:author="Amir Firestone" w:date="2020-12-20T15:36:00Z">
+          <w:rPrChange w:id="178" w:author="Amir Firestone" w:date="2020-12-20T15:36:00Z">
             <w:rPr>
               <w:rFonts w:asciiTheme="majorHAnsi" w:hAnsiTheme="majorHAnsi" w:cstheme="majorHAnsi"/>
               <w:color w:val="000000" w:themeColor="text1"/>
@@ -10129,7 +10576,7 @@
           <w:sz w:val="22"/>
           <w:szCs w:val="22"/>
           <w:lang w:val="en-GB"/>
-          <w:rPrChange w:id="135" w:author="Amir Firestone" w:date="2020-12-20T15:36:00Z">
+          <w:rPrChange w:id="179" w:author="Amir Firestone" w:date="2020-12-20T15:36:00Z">
             <w:rPr>
               <w:rFonts w:asciiTheme="majorHAnsi" w:hAnsiTheme="majorHAnsi" w:cstheme="majorHAnsi"/>
               <w:color w:val="000000" w:themeColor="text1"/>
@@ -10151,7 +10598,7 @@
           <w:sz w:val="22"/>
           <w:szCs w:val="22"/>
           <w:lang w:val="en-GB"/>
-          <w:rPrChange w:id="136" w:author="Amir Firestone" w:date="2020-12-20T15:36:00Z">
+          <w:rPrChange w:id="180" w:author="Amir Firestone" w:date="2020-12-20T15:36:00Z">
             <w:rPr>
               <w:rFonts w:asciiTheme="majorHAnsi" w:hAnsiTheme="majorHAnsi" w:cstheme="majorHAnsi"/>
               <w:color w:val="000000" w:themeColor="text1"/>
@@ -10385,7 +10832,7 @@
       <w:pPr>
         <w:spacing w:line="276" w:lineRule="auto"/>
         <w:rPr>
-          <w:ins w:id="137" w:author="Amir Firestone" w:date="2020-12-20T15:43:00Z"/>
+          <w:ins w:id="181" w:author="Amir Firestone" w:date="2020-12-20T15:43:00Z"/>
           <w:rFonts w:asciiTheme="majorHAnsi" w:hAnsiTheme="majorHAnsi" w:cstheme="majorHAnsi"/>
           <w:color w:val="000000" w:themeColor="text1"/>
           <w:sz w:val="22"/>
@@ -10404,7 +10851,7 @@
           <w:sz w:val="22"/>
           <w:szCs w:val="22"/>
           <w:lang w:val="de-DE"/>
-          <w:rPrChange w:id="138" w:author="Amir Firestone" w:date="2020-12-20T15:44:00Z">
+          <w:rPrChange w:id="182" w:author="Amir Firestone" w:date="2020-12-20T15:44:00Z">
             <w:rPr>
               <w:rFonts w:asciiTheme="majorHAnsi" w:hAnsiTheme="majorHAnsi" w:cstheme="majorHAnsi"/>
               <w:color w:val="000000" w:themeColor="text1"/>
@@ -10415,7 +10862,7 @@
           </w:rPrChange>
         </w:rPr>
       </w:pPr>
-      <w:ins w:id="139" w:author="Amir Firestone" w:date="2020-12-20T15:43:00Z">
+      <w:ins w:id="183" w:author="Amir Firestone" w:date="2020-12-20T15:43:00Z">
         <w:r>
           <w:rPr>
             <w:rFonts w:asciiTheme="majorHAnsi" w:hAnsiTheme="majorHAnsi" w:cstheme="majorHAnsi"/>
@@ -10427,7 +10874,7 @@
           <w:t xml:space="preserve">UNHCR. (2020). </w:t>
         </w:r>
       </w:ins>
-      <w:ins w:id="140" w:author="Amir Firestone" w:date="2020-12-20T15:44:00Z">
+      <w:ins w:id="184" w:author="Amir Firestone" w:date="2020-12-20T15:44:00Z">
         <w:r>
           <w:rPr>
             <w:rFonts w:asciiTheme="majorHAnsi" w:hAnsiTheme="majorHAnsi" w:cstheme="majorHAnsi"/>
@@ -10648,23 +11095,7 @@
       </w:r>
     </w:p>
   </w:comment>
-  <w:comment w:id="69" w:author="Microsoft Office User" w:date="2020-12-20T09:15:00Z" w:initials="MOU">
-    <w:p>
-      <w:pPr>
-        <w:pStyle w:val="CommentText"/>
-      </w:pPr>
-      <w:r>
-        <w:rPr>
-          <w:rStyle w:val="CommentReference"/>
-        </w:rPr>
-        <w:annotationRef/>
-      </w:r>
-      <w:r>
-        <w:t>Not sure about this</w:t>
-      </w:r>
-    </w:p>
-  </w:comment>
-  <w:comment w:id="71" w:author="Microsoft Office User" w:date="2020-12-20T13:45:00Z" w:initials="MOU">
+  <w:comment w:id="70" w:author="Microsoft Office User" w:date="2020-12-20T13:45:00Z" w:initials="MOU">
     <w:p>
       <w:pPr>
         <w:pStyle w:val="ListParagraph"/>
@@ -10776,7 +11207,6 @@
   <w15:commentEx w15:paraId="4754B76E" w15:done="0"/>
   <w15:commentEx w15:paraId="71217836" w15:done="0"/>
   <w15:commentEx w15:paraId="56FD3FD2" w15:done="0"/>
-  <w15:commentEx w15:paraId="1DB60B0F" w15:done="0"/>
   <w15:commentEx w15:paraId="2C5DCC66" w15:done="0"/>
 </w15:commentsEx>
 </file>
@@ -14064,7 +14494,7 @@
 </file>
 
 <file path=customXml/itemProps1.xml><?xml version="1.0" encoding="utf-8"?>
-<ds:datastoreItem xmlns:ds="http://schemas.openxmlformats.org/officeDocument/2006/customXml" ds:itemID="{80F21CCB-A7FE-47FA-8546-9A9EF331705A}">
+<ds:datastoreItem xmlns:ds="http://schemas.openxmlformats.org/officeDocument/2006/customXml" ds:itemID="{C890AFE2-1558-409E-8D8F-F7E629CEA6D8}">
   <ds:schemaRefs>
     <ds:schemaRef ds:uri="http://schemas.openxmlformats.org/officeDocument/2006/bibliography"/>
   </ds:schemaRefs>

</xml_diff>